<commit_message>
fixed link in resume
</commit_message>
<xml_diff>
--- a/assets/files/David-Tunnell-Resume-2021.docx
+++ b/assets/files/David-Tunnell-Resume-2021.docx
@@ -2058,6 +2058,8 @@
               </w:rPr>
               <w:t xml:space="preserve">. </w:t>
             </w:r>
+            <w:bookmarkStart w:id="8" w:name="_GoBack"/>
+            <w:bookmarkEnd w:id="8"/>
           </w:p>
           <w:p>
             <w:pPr>
@@ -2068,8 +2070,8 @@
                 <w:szCs w:val="18"/>
               </w:rPr>
             </w:pPr>
-            <w:bookmarkStart w:id="8" w:name="_1strkurwae9q" w:colFirst="0" w:colLast="0"/>
-            <w:bookmarkEnd w:id="8"/>
+            <w:bookmarkStart w:id="9" w:name="_1strkurwae9q" w:colFirst="0" w:colLast="0"/>
+            <w:bookmarkEnd w:id="9"/>
           </w:p>
           <w:tbl>
             <w:tblPr>
@@ -2121,8 +2123,8 @@
                       <w:szCs w:val="28"/>
                     </w:rPr>
                   </w:pPr>
-                  <w:bookmarkStart w:id="9" w:name="_f2w46pglifq1" w:colFirst="0" w:colLast="0"/>
-                  <w:bookmarkEnd w:id="9"/>
+                  <w:bookmarkStart w:id="10" w:name="_f2w46pglifq1" w:colFirst="0" w:colLast="0"/>
+                  <w:bookmarkEnd w:id="10"/>
                   <w:r>
                     <w:rPr>
                       <w:rFonts w:ascii="Roboto Mono" w:eastAsia="Roboto Mono" w:hAnsi="Roboto Mono" w:cs="Roboto Mono"/>
@@ -2154,8 +2156,8 @@
                 <w:szCs w:val="18"/>
               </w:rPr>
             </w:pPr>
-            <w:bookmarkStart w:id="10" w:name="_rsd334accut4" w:colFirst="0" w:colLast="0"/>
-            <w:bookmarkEnd w:id="10"/>
+            <w:bookmarkStart w:id="11" w:name="_rsd334accut4" w:colFirst="0" w:colLast="0"/>
+            <w:bookmarkEnd w:id="11"/>
             <w:r>
               <w:rPr>
                 <w:rFonts w:ascii="Arial" w:eastAsia="Arial" w:hAnsi="Arial" w:cs="Arial"/>
@@ -2200,8 +2202,6 @@
               </w:rPr>
               <w:t>The University of Texas at Austin</w:t>
             </w:r>
-            <w:bookmarkStart w:id="11" w:name="_GoBack"/>
-            <w:bookmarkEnd w:id="11"/>
             <w:r>
               <w:rPr>
                 <w:rFonts w:ascii="Arial" w:eastAsia="Arial" w:hAnsi="Arial" w:cs="Arial"/>

</xml_diff>

<commit_message>
resume update and linkedin link update
</commit_message>
<xml_diff>
--- a/assets/files/David-Tunnell-Resume-2021.docx
+++ b/assets/files/David-Tunnell-Resume-2021.docx
@@ -343,16 +343,7 @@
                       <w:sz w:val="18"/>
                       <w:szCs w:val="18"/>
                     </w:rPr>
-                    <w:t>210-454-1039</w:t>
-                  </w:r>
-                  <w:r>
-                    <w:rPr>
-                      <w:rFonts w:ascii="Arial" w:eastAsia="Arial" w:hAnsi="Arial" w:cs="Arial"/>
-                      <w:color w:val="434343"/>
-                      <w:sz w:val="18"/>
-                      <w:szCs w:val="18"/>
-                    </w:rPr>
-                    <w:t xml:space="preserve"> </w:t>
+                    <w:t xml:space="preserve">210-454-1039 </w:t>
                   </w:r>
                 </w:p>
               </w:tc>
@@ -684,25 +675,7 @@
                         <w:sz w:val="18"/>
                         <w:szCs w:val="18"/>
                       </w:rPr>
-                      <w:t>davidtunnell.c</w:t>
-                    </w:r>
-                    <w:r>
-                      <w:rPr>
-                        <w:rStyle w:val="Hyperlink"/>
-                        <w:rFonts w:ascii="Arial" w:eastAsia="Arial" w:hAnsi="Arial" w:cs="Arial"/>
-                        <w:sz w:val="18"/>
-                        <w:szCs w:val="18"/>
-                      </w:rPr>
-                      <w:t>o</w:t>
-                    </w:r>
-                    <w:r>
-                      <w:rPr>
-                        <w:rStyle w:val="Hyperlink"/>
-                        <w:rFonts w:ascii="Arial" w:eastAsia="Arial" w:hAnsi="Arial" w:cs="Arial"/>
-                        <w:sz w:val="18"/>
-                        <w:szCs w:val="18"/>
-                      </w:rPr>
-                      <w:t>m/</w:t>
+                      <w:t>davidtunnell.com/</w:t>
                     </w:r>
                   </w:hyperlink>
                 </w:p>
@@ -810,7 +783,7 @@
                         <w:sz w:val="18"/>
                         <w:szCs w:val="18"/>
                       </w:rPr>
-                      <w:t>linkedin.com/in/david-tunnell-61485</w:t>
+                      <w:t>linkedi</w:t>
                     </w:r>
                     <w:r>
                       <w:rPr>
@@ -819,7 +792,17 @@
                         <w:sz w:val="18"/>
                         <w:szCs w:val="18"/>
                       </w:rPr>
-                      <w:t>2</w:t>
+                      <w:t>n.com/in/</w:t>
+                    </w:r>
+                    <w:proofErr w:type="spellStart"/>
+                    <w:r>
+                      <w:rPr>
+                        <w:rStyle w:val="Hyperlink"/>
+                        <w:rFonts w:ascii="Arial" w:eastAsia="Arial" w:hAnsi="Arial" w:cs="Arial"/>
+                        <w:sz w:val="18"/>
+                        <w:szCs w:val="18"/>
+                      </w:rPr>
+                      <w:t>da</w:t>
                     </w:r>
                     <w:r>
                       <w:rPr>
@@ -828,8 +811,18 @@
                         <w:sz w:val="18"/>
                         <w:szCs w:val="18"/>
                       </w:rPr>
-                      <w:t>23/</w:t>
+                      <w:t>v</w:t>
                     </w:r>
+                    <w:r>
+                      <w:rPr>
+                        <w:rStyle w:val="Hyperlink"/>
+                        <w:rFonts w:ascii="Arial" w:eastAsia="Arial" w:hAnsi="Arial" w:cs="Arial"/>
+                        <w:sz w:val="18"/>
+                        <w:szCs w:val="18"/>
+                      </w:rPr>
+                      <w:t>id-tunnell</w:t>
+                    </w:r>
+                    <w:proofErr w:type="spellEnd"/>
                   </w:hyperlink>
                 </w:p>
               </w:tc>
@@ -906,6 +899,283 @@
                       <w:sz w:val="20"/>
                       <w:szCs w:val="20"/>
                     </w:rPr>
+                    <w:t>SKILLS SUMMARY</w:t>
+                  </w:r>
+                </w:p>
+              </w:tc>
+            </w:tr>
+          </w:tbl>
+          <w:p>
+            <w:pPr>
+              <w:spacing w:line="276" w:lineRule="auto"/>
+              <w:rPr>
+                <w:rFonts w:ascii="Arial" w:eastAsia="Arial" w:hAnsi="Arial" w:cs="Arial"/>
+                <w:b/>
+                <w:color w:val="434343"/>
+                <w:sz w:val="18"/>
+                <w:szCs w:val="18"/>
+              </w:rPr>
+            </w:pPr>
+            <w:r>
+              <w:rPr>
+                <w:rFonts w:ascii="Arial" w:eastAsia="Arial" w:hAnsi="Arial" w:cs="Arial"/>
+                <w:b/>
+                <w:color w:val="434343"/>
+                <w:sz w:val="18"/>
+                <w:szCs w:val="18"/>
+              </w:rPr>
+              <w:t xml:space="preserve">Full Stack Web Development, </w:t>
+            </w:r>
+            <w:r>
+              <w:rPr>
+                <w:rFonts w:ascii="Arial" w:eastAsia="Arial" w:hAnsi="Arial" w:cs="Arial"/>
+                <w:b/>
+                <w:color w:val="434343"/>
+                <w:sz w:val="18"/>
+                <w:szCs w:val="18"/>
+              </w:rPr>
+              <w:t xml:space="preserve">HTML/CSS, </w:t>
+            </w:r>
+            <w:r>
+              <w:rPr>
+                <w:rFonts w:ascii="Arial" w:eastAsia="Arial" w:hAnsi="Arial" w:cs="Arial"/>
+                <w:b/>
+                <w:color w:val="434343"/>
+                <w:sz w:val="18"/>
+                <w:szCs w:val="18"/>
+              </w:rPr>
+              <w:t>JavaScript</w:t>
+            </w:r>
+            <w:r>
+              <w:rPr>
+                <w:rFonts w:ascii="Arial" w:eastAsia="Arial" w:hAnsi="Arial" w:cs="Arial"/>
+                <w:b/>
+                <w:color w:val="434343"/>
+                <w:sz w:val="18"/>
+                <w:szCs w:val="18"/>
+              </w:rPr>
+              <w:t>, jQuery, Responsive Design, Bootstrap, Burma CSS,</w:t>
+            </w:r>
+            <w:r>
+              <w:rPr>
+                <w:rFonts w:ascii="Arial" w:eastAsia="Arial" w:hAnsi="Arial" w:cs="Arial"/>
+                <w:b/>
+                <w:color w:val="434343"/>
+                <w:sz w:val="18"/>
+                <w:szCs w:val="18"/>
+              </w:rPr>
+              <w:t xml:space="preserve"> OOP,</w:t>
+            </w:r>
+            <w:r>
+              <w:rPr>
+                <w:rFonts w:ascii="Arial" w:eastAsia="Arial" w:hAnsi="Arial" w:cs="Arial"/>
+                <w:b/>
+                <w:color w:val="434343"/>
+                <w:sz w:val="18"/>
+                <w:szCs w:val="18"/>
+              </w:rPr>
+              <w:t xml:space="preserve"> React.js, Relational Databases (SQL</w:t>
+            </w:r>
+            <w:r>
+              <w:rPr>
+                <w:rFonts w:ascii="Arial" w:eastAsia="Arial" w:hAnsi="Arial" w:cs="Arial"/>
+                <w:b/>
+                <w:color w:val="434343"/>
+                <w:sz w:val="18"/>
+                <w:szCs w:val="18"/>
+              </w:rPr>
+              <w:t xml:space="preserve"> Server, MySQL</w:t>
+            </w:r>
+            <w:r>
+              <w:rPr>
+                <w:rFonts w:ascii="Arial" w:eastAsia="Arial" w:hAnsi="Arial" w:cs="Arial"/>
+                <w:b/>
+                <w:color w:val="434343"/>
+                <w:sz w:val="18"/>
+                <w:szCs w:val="18"/>
+              </w:rPr>
+              <w:t>), NoSQL Databases (MongoDB), Node.js / Express.js, 3</w:t>
+            </w:r>
+            <w:r>
+              <w:rPr>
+                <w:rFonts w:ascii="Arial" w:eastAsia="Arial" w:hAnsi="Arial" w:cs="Arial"/>
+                <w:b/>
+                <w:color w:val="434343"/>
+                <w:sz w:val="18"/>
+                <w:szCs w:val="18"/>
+                <w:vertAlign w:val="superscript"/>
+              </w:rPr>
+              <w:t>rd</w:t>
+            </w:r>
+            <w:r>
+              <w:rPr>
+                <w:rFonts w:ascii="Arial" w:eastAsia="Arial" w:hAnsi="Arial" w:cs="Arial"/>
+                <w:b/>
+                <w:color w:val="434343"/>
+                <w:sz w:val="18"/>
+                <w:szCs w:val="18"/>
+              </w:rPr>
+              <w:t xml:space="preserve"> Party API Consumption, API Creation / Consumption, JSON, AJAX, </w:t>
+            </w:r>
+            <w:r>
+              <w:rPr>
+                <w:rFonts w:ascii="Arial" w:eastAsia="Arial" w:hAnsi="Arial" w:cs="Arial"/>
+                <w:b/>
+                <w:color w:val="434343"/>
+                <w:sz w:val="18"/>
+                <w:szCs w:val="18"/>
+              </w:rPr>
+              <w:t>WordPress, PHP, Laravel</w:t>
+            </w:r>
+            <w:r>
+              <w:rPr>
+                <w:rFonts w:ascii="Arial" w:eastAsia="Arial" w:hAnsi="Arial" w:cs="Arial"/>
+                <w:b/>
+                <w:color w:val="434343"/>
+                <w:sz w:val="18"/>
+                <w:szCs w:val="18"/>
+              </w:rPr>
+              <w:t xml:space="preserve"> </w:t>
+            </w:r>
+            <w:r>
+              <w:rPr>
+                <w:rFonts w:ascii="Arial" w:eastAsia="Arial" w:hAnsi="Arial" w:cs="Arial"/>
+                <w:b/>
+                <w:color w:val="434343"/>
+                <w:sz w:val="18"/>
+                <w:szCs w:val="18"/>
+              </w:rPr>
+              <w:t>C#, .NET Core / 5.0, ASP.NET MVC, ASP.NET Web</w:t>
+            </w:r>
+            <w:r>
+              <w:rPr>
+                <w:rFonts w:ascii="Arial" w:eastAsia="Arial" w:hAnsi="Arial" w:cs="Arial"/>
+                <w:b/>
+                <w:color w:val="434343"/>
+                <w:sz w:val="18"/>
+                <w:szCs w:val="18"/>
+              </w:rPr>
+              <w:t xml:space="preserve"> </w:t>
+            </w:r>
+            <w:r>
+              <w:rPr>
+                <w:rFonts w:ascii="Arial" w:eastAsia="Arial" w:hAnsi="Arial" w:cs="Arial"/>
+                <w:b/>
+                <w:color w:val="434343"/>
+                <w:sz w:val="18"/>
+                <w:szCs w:val="18"/>
+              </w:rPr>
+              <w:t xml:space="preserve">Forms, </w:t>
+            </w:r>
+            <w:r>
+              <w:rPr>
+                <w:rFonts w:ascii="Arial" w:eastAsia="Arial" w:hAnsi="Arial" w:cs="Arial"/>
+                <w:b/>
+                <w:color w:val="434343"/>
+                <w:sz w:val="18"/>
+                <w:szCs w:val="18"/>
+              </w:rPr>
+              <w:t xml:space="preserve">WEB API, XML/XAML, SSMS, Selenium, Gherkin, XPath, Manual Testing, Automated Testing, Agile / Scrum, </w:t>
+            </w:r>
+            <w:r>
+              <w:rPr>
+                <w:rFonts w:ascii="Arial" w:eastAsia="Arial" w:hAnsi="Arial" w:cs="Arial"/>
+                <w:b/>
+                <w:color w:val="434343"/>
+                <w:sz w:val="18"/>
+                <w:szCs w:val="18"/>
+              </w:rPr>
+              <w:t xml:space="preserve">JIRA, Confluence, </w:t>
+            </w:r>
+            <w:r>
+              <w:rPr>
+                <w:rFonts w:ascii="Arial" w:eastAsia="Arial" w:hAnsi="Arial" w:cs="Arial"/>
+                <w:b/>
+                <w:color w:val="434343"/>
+                <w:sz w:val="18"/>
+                <w:szCs w:val="18"/>
+              </w:rPr>
+              <w:t xml:space="preserve">Requirements Gathering, </w:t>
+            </w:r>
+            <w:r>
+              <w:rPr>
+                <w:rFonts w:ascii="Arial" w:eastAsia="Arial" w:hAnsi="Arial" w:cs="Arial"/>
+                <w:b/>
+                <w:color w:val="434343"/>
+                <w:sz w:val="18"/>
+                <w:szCs w:val="18"/>
+              </w:rPr>
+              <w:t>System Integrations, UX Process</w:t>
+            </w:r>
+          </w:p>
+          <w:p>
+            <w:pPr>
+              <w:spacing w:line="276" w:lineRule="auto"/>
+              <w:rPr>
+                <w:rStyle w:val="Hyperlink"/>
+                <w:rFonts w:ascii="Arial" w:eastAsia="Arial" w:hAnsi="Arial" w:cs="Arial"/>
+                <w:sz w:val="18"/>
+                <w:szCs w:val="18"/>
+              </w:rPr>
+            </w:pPr>
+          </w:p>
+          <w:tbl>
+            <w:tblPr>
+              <w:tblStyle w:val="a3"/>
+              <w:tblW w:w="2910" w:type="dxa"/>
+              <w:tblBorders>
+                <w:top w:val="single" w:sz="8" w:space="0" w:color="999999"/>
+                <w:left w:val="single" w:sz="8" w:space="0" w:color="999999"/>
+                <w:bottom w:val="single" w:sz="8" w:space="0" w:color="999999"/>
+                <w:right w:val="single" w:sz="8" w:space="0" w:color="999999"/>
+                <w:insideH w:val="single" w:sz="8" w:space="0" w:color="999999"/>
+                <w:insideV w:val="single" w:sz="8" w:space="0" w:color="999999"/>
+              </w:tblBorders>
+              <w:tblLayout w:type="fixed"/>
+              <w:tblLook w:val="0600" w:firstRow="0" w:lastRow="0" w:firstColumn="0" w:lastColumn="0" w:noHBand="1" w:noVBand="1"/>
+            </w:tblPr>
+            <w:tblGrid>
+              <w:gridCol w:w="2910"/>
+            </w:tblGrid>
+            <w:tr>
+              <w:trPr>
+                <w:trHeight w:val="360"/>
+              </w:trPr>
+              <w:tc>
+                <w:tcPr>
+                  <w:tcW w:w="2910" w:type="dxa"/>
+                  <w:tcBorders>
+                    <w:top w:val="nil"/>
+                    <w:left w:val="nil"/>
+                    <w:bottom w:val="single" w:sz="8" w:space="0" w:color="247F93"/>
+                    <w:right w:val="nil"/>
+                  </w:tcBorders>
+                  <w:tcMar>
+                    <w:top w:w="0" w:type="dxa"/>
+                    <w:left w:w="0" w:type="dxa"/>
+                    <w:bottom w:w="0" w:type="dxa"/>
+                    <w:right w:w="0" w:type="dxa"/>
+                  </w:tcMar>
+                </w:tcPr>
+                <w:p>
+                  <w:pPr>
+                    <w:pStyle w:val="Heading1"/>
+                    <w:framePr w:hSpace="180" w:wrap="around" w:vAnchor="text" w:hAnchor="text" w:y="361"/>
+                    <w:spacing w:line="276" w:lineRule="auto"/>
+                    <w:rPr>
+                      <w:rFonts w:ascii="Roboto Mono" w:eastAsia="Roboto Mono" w:hAnsi="Roboto Mono" w:cs="Roboto Mono"/>
+                      <w:color w:val="45818E"/>
+                      <w:sz w:val="28"/>
+                      <w:szCs w:val="28"/>
+                    </w:rPr>
+                  </w:pPr>
+                  <w:r>
+                    <w:rPr>
+                      <w:rFonts w:ascii="Roboto Mono" w:eastAsia="Roboto Mono" w:hAnsi="Roboto Mono" w:cs="Roboto Mono"/>
+                      <w:color w:val="247F93"/>
+                      <w:sz w:val="20"/>
+                      <w:szCs w:val="20"/>
+                    </w:rPr>
                     <w:t>CERTIFICATIONS</w:t>
                   </w:r>
                 </w:p>
@@ -1188,7 +1458,16 @@
                 <w:sz w:val="18"/>
                 <w:szCs w:val="18"/>
               </w:rPr>
-              <w:t xml:space="preserve">. Enjoys being challenged and engaged with projects that require me to work outside my comfort zone and knowledge set, especially while collaborating with a team. </w:t>
+              <w:t>. Enjoys being challenged and engaged with projects that require me to work outside my comfort zone and knowledge set, especially while collaborating with a team.</w:t>
+            </w:r>
+            <w:bookmarkStart w:id="4" w:name="_GoBack"/>
+            <w:bookmarkEnd w:id="4"/>
+            <w:r>
+              <w:rPr>
+                <w:sz w:val="18"/>
+                <w:szCs w:val="18"/>
+              </w:rPr>
+              <w:t xml:space="preserve"> </w:t>
             </w:r>
           </w:p>
           <w:tbl>
@@ -1241,8 +1520,8 @@
                       <w:szCs w:val="28"/>
                     </w:rPr>
                   </w:pPr>
-                  <w:bookmarkStart w:id="4" w:name="_wczf0iittzf2" w:colFirst="0" w:colLast="0"/>
-                  <w:bookmarkEnd w:id="4"/>
+                  <w:bookmarkStart w:id="5" w:name="_wczf0iittzf2" w:colFirst="0" w:colLast="0"/>
+                  <w:bookmarkEnd w:id="5"/>
                   <w:r>
                     <w:rPr>
                       <w:rFonts w:ascii="Roboto Mono" w:eastAsia="Roboto Mono" w:hAnsi="Roboto Mono" w:cs="Roboto Mono"/>
@@ -1266,10 +1545,10 @@
                 <w:szCs w:val="18"/>
               </w:rPr>
             </w:pPr>
-            <w:bookmarkStart w:id="5" w:name="_mjtu33vs6w2a" w:colFirst="0" w:colLast="0"/>
-            <w:bookmarkStart w:id="6" w:name="_oukx8yevhe2e" w:colFirst="0" w:colLast="0"/>
-            <w:bookmarkEnd w:id="5"/>
+            <w:bookmarkStart w:id="6" w:name="_mjtu33vs6w2a" w:colFirst="0" w:colLast="0"/>
+            <w:bookmarkStart w:id="7" w:name="_oukx8yevhe2e" w:colFirst="0" w:colLast="0"/>
             <w:bookmarkEnd w:id="6"/>
+            <w:bookmarkEnd w:id="7"/>
             <w:r>
               <w:rPr>
                 <w:rFonts w:ascii="Arial" w:eastAsia="Arial" w:hAnsi="Arial" w:cs="Arial"/>
@@ -1280,8 +1559,8 @@
               <w:t>IT Applications Project Manager</w:t>
             </w:r>
           </w:p>
-          <w:bookmarkStart w:id="7" w:name="_18rn51gr7r7o" w:colFirst="0" w:colLast="0"/>
-          <w:bookmarkEnd w:id="7"/>
+          <w:bookmarkStart w:id="8" w:name="_18rn51gr7r7o" w:colFirst="0" w:colLast="0"/>
+          <w:bookmarkEnd w:id="8"/>
           <w:p>
             <w:pPr>
               <w:pStyle w:val="Heading3"/>
@@ -1304,12 +1583,6 @@
                 <w:color w:val="434343"/>
               </w:rPr>
               <w:instrText xml:space="preserve"> HYPERLINK "https://www.lmi.org/" </w:instrText>
-            </w:r>
-            <w:r>
-              <w:rPr>
-                <w:rFonts w:ascii="Arial" w:eastAsia="Arial" w:hAnsi="Arial" w:cs="Arial"/>
-                <w:color w:val="434343"/>
-              </w:rPr>
             </w:r>
             <w:r>
               <w:rPr>
@@ -1438,7 +1711,7 @@
                 <w:i/>
                 <w:color w:val="434343"/>
               </w:rPr>
-              <w:t xml:space="preserve"> </w:t>
+              <w:t xml:space="preserve"> / Remote</w:t>
             </w:r>
             <w:r>
               <w:rPr>
@@ -1446,55 +1719,7 @@
                 <w:i/>
                 <w:color w:val="434343"/>
               </w:rPr>
-              <w:t>/ Remote</w:t>
-            </w:r>
-            <w:r>
-              <w:rPr>
-                <w:rFonts w:ascii="Arial" w:eastAsia="Arial" w:hAnsi="Arial" w:cs="Arial"/>
-                <w:i/>
-                <w:color w:val="434343"/>
-              </w:rPr>
-              <w:t xml:space="preserve"> • </w:t>
-            </w:r>
-            <w:r>
-              <w:rPr>
-                <w:rFonts w:ascii="Arial" w:eastAsia="Arial" w:hAnsi="Arial" w:cs="Arial"/>
-                <w:i/>
-                <w:color w:val="434343"/>
-              </w:rPr>
-              <w:t>Oct</w:t>
-            </w:r>
-            <w:r>
-              <w:rPr>
-                <w:rFonts w:ascii="Arial" w:eastAsia="Arial" w:hAnsi="Arial" w:cs="Arial"/>
-                <w:i/>
-                <w:color w:val="434343"/>
-              </w:rPr>
-              <w:t xml:space="preserve"> 2018 – </w:t>
-            </w:r>
-            <w:r>
-              <w:rPr>
-                <w:rFonts w:ascii="Arial" w:eastAsia="Arial" w:hAnsi="Arial" w:cs="Arial"/>
-                <w:i/>
-                <w:color w:val="434343"/>
-              </w:rPr>
-              <w:t>July</w:t>
-            </w:r>
-            <w:r>
-              <w:rPr>
-                <w:rFonts w:ascii="Arial" w:eastAsia="Arial" w:hAnsi="Arial" w:cs="Arial"/>
-                <w:i/>
-                <w:color w:val="434343"/>
-              </w:rPr>
-              <w:t xml:space="preserve"> </w:t>
-            </w:r>
-            <w:r>
-              <w:rPr>
-                <w:rFonts w:ascii="Arial" w:eastAsia="Arial" w:hAnsi="Arial" w:cs="Arial"/>
-                <w:i/>
-                <w:color w:val="434343"/>
-              </w:rPr>
-              <w:t>2020</w:t>
+              <w:t xml:space="preserve"> • Oct 2018 – July 2020</w:t>
             </w:r>
           </w:p>
           <w:p>
@@ -1623,7 +1848,7 @@
                 <w:i/>
                 <w:color w:val="434343"/>
               </w:rPr>
-              <w:t xml:space="preserve"> </w:t>
+              <w:t xml:space="preserve"> / Remote</w:t>
             </w:r>
             <w:r>
               <w:rPr>
@@ -1631,55 +1856,7 @@
                 <w:i/>
                 <w:color w:val="434343"/>
               </w:rPr>
-              <w:t>/ Remote</w:t>
-            </w:r>
-            <w:r>
-              <w:rPr>
-                <w:rFonts w:ascii="Arial" w:eastAsia="Arial" w:hAnsi="Arial" w:cs="Arial"/>
-                <w:i/>
-                <w:color w:val="434343"/>
-              </w:rPr>
-              <w:t xml:space="preserve"> • </w:t>
-            </w:r>
-            <w:r>
-              <w:rPr>
-                <w:rFonts w:ascii="Arial" w:eastAsia="Arial" w:hAnsi="Arial" w:cs="Arial"/>
-                <w:i/>
-                <w:color w:val="434343"/>
-              </w:rPr>
-              <w:t>April</w:t>
-            </w:r>
-            <w:r>
-              <w:rPr>
-                <w:rFonts w:ascii="Arial" w:eastAsia="Arial" w:hAnsi="Arial" w:cs="Arial"/>
-                <w:i/>
-                <w:color w:val="434343"/>
-              </w:rPr>
-              <w:t xml:space="preserve"> 2018 – </w:t>
-            </w:r>
-            <w:r>
-              <w:rPr>
-                <w:rFonts w:ascii="Arial" w:eastAsia="Arial" w:hAnsi="Arial" w:cs="Arial"/>
-                <w:i/>
-                <w:color w:val="434343"/>
-              </w:rPr>
-              <w:t>Sept</w:t>
-            </w:r>
-            <w:r>
-              <w:rPr>
-                <w:rFonts w:ascii="Arial" w:eastAsia="Arial" w:hAnsi="Arial" w:cs="Arial"/>
-                <w:i/>
-                <w:color w:val="434343"/>
-              </w:rPr>
-              <w:t xml:space="preserve"> </w:t>
-            </w:r>
-            <w:r>
-              <w:rPr>
-                <w:rFonts w:ascii="Arial" w:eastAsia="Arial" w:hAnsi="Arial" w:cs="Arial"/>
-                <w:i/>
-                <w:color w:val="434343"/>
-              </w:rPr>
-              <w:t>2019</w:t>
+              <w:t xml:space="preserve"> • April 2018 – Sept 2019</w:t>
             </w:r>
           </w:p>
           <w:p>
@@ -1764,16 +1941,7 @@
                 <w:sz w:val="18"/>
                 <w:szCs w:val="18"/>
               </w:rPr>
-              <w:t xml:space="preserve">Software Development </w:t>
-            </w:r>
-            <w:r>
-              <w:rPr>
-                <w:rFonts w:ascii="Arial" w:eastAsia="Arial" w:hAnsi="Arial" w:cs="Arial"/>
-                <w:b/>
-                <w:sz w:val="18"/>
-                <w:szCs w:val="18"/>
-              </w:rPr>
-              <w:t>Consultant</w:t>
+              <w:t>Software Development Consultant</w:t>
             </w:r>
           </w:p>
           <w:p>
@@ -1798,47 +1966,7 @@
                 <w:i/>
                 <w:color w:val="434343"/>
               </w:rPr>
-              <w:t xml:space="preserve"> • </w:t>
-            </w:r>
-            <w:r>
-              <w:rPr>
-                <w:rFonts w:ascii="Arial" w:eastAsia="Arial" w:hAnsi="Arial" w:cs="Arial"/>
-                <w:i/>
-                <w:color w:val="434343"/>
-              </w:rPr>
-              <w:t xml:space="preserve">Remote </w:t>
-            </w:r>
-            <w:r>
-              <w:rPr>
-                <w:rFonts w:ascii="Arial" w:eastAsia="Arial" w:hAnsi="Arial" w:cs="Arial"/>
-                <w:i/>
-                <w:color w:val="434343"/>
-              </w:rPr>
-              <w:t xml:space="preserve">• </w:t>
-            </w:r>
-            <w:r>
-              <w:rPr>
-                <w:rFonts w:ascii="Arial" w:eastAsia="Arial" w:hAnsi="Arial" w:cs="Arial"/>
-                <w:i/>
-                <w:color w:val="434343"/>
-              </w:rPr>
-              <w:t>Nov 2015</w:t>
-            </w:r>
-            <w:r>
-              <w:rPr>
-                <w:rFonts w:ascii="Arial" w:eastAsia="Arial" w:hAnsi="Arial" w:cs="Arial"/>
-                <w:i/>
-                <w:color w:val="434343"/>
-              </w:rPr>
-              <w:t xml:space="preserve"> – </w:t>
-            </w:r>
-            <w:r>
-              <w:rPr>
-                <w:rFonts w:ascii="Arial" w:eastAsia="Arial" w:hAnsi="Arial" w:cs="Arial"/>
-                <w:i/>
-                <w:color w:val="434343"/>
-              </w:rPr>
-              <w:t>April 2018</w:t>
+              <w:t xml:space="preserve"> • Remote • Nov 2015 – April 2018</w:t>
             </w:r>
           </w:p>
           <w:p>
@@ -1887,16 +2015,7 @@
                 <w:sz w:val="18"/>
                 <w:szCs w:val="18"/>
               </w:rPr>
-              <w:t>Software Develop</w:t>
-            </w:r>
-            <w:r>
-              <w:rPr>
-                <w:rFonts w:ascii="Arial" w:eastAsia="Arial" w:hAnsi="Arial" w:cs="Arial"/>
-                <w:b/>
-                <w:sz w:val="18"/>
-                <w:szCs w:val="18"/>
-              </w:rPr>
-              <w:t>er</w:t>
+              <w:t>Software Developer</w:t>
             </w:r>
           </w:p>
           <w:p>
@@ -1923,47 +2042,7 @@
                 <w:i/>
                 <w:color w:val="434343"/>
               </w:rPr>
-              <w:t xml:space="preserve"> • </w:t>
-            </w:r>
-            <w:r>
-              <w:rPr>
-                <w:rFonts w:ascii="Arial" w:eastAsia="Arial" w:hAnsi="Arial" w:cs="Arial"/>
-                <w:i/>
-                <w:color w:val="434343"/>
-              </w:rPr>
-              <w:t>San Antonio, TX</w:t>
-            </w:r>
-            <w:r>
-              <w:rPr>
-                <w:rFonts w:ascii="Arial" w:eastAsia="Arial" w:hAnsi="Arial" w:cs="Arial"/>
-                <w:i/>
-                <w:color w:val="434343"/>
-              </w:rPr>
-              <w:t xml:space="preserve"> • </w:t>
-            </w:r>
-            <w:r>
-              <w:rPr>
-                <w:rFonts w:ascii="Arial" w:eastAsia="Arial" w:hAnsi="Arial" w:cs="Arial"/>
-                <w:i/>
-                <w:color w:val="434343"/>
-              </w:rPr>
-              <w:t>May 2013</w:t>
-            </w:r>
-            <w:r>
-              <w:rPr>
-                <w:rFonts w:ascii="Arial" w:eastAsia="Arial" w:hAnsi="Arial" w:cs="Arial"/>
-                <w:i/>
-                <w:color w:val="434343"/>
-              </w:rPr>
-              <w:t xml:space="preserve"> – </w:t>
-            </w:r>
-            <w:r>
-              <w:rPr>
-                <w:rFonts w:ascii="Arial" w:eastAsia="Arial" w:hAnsi="Arial" w:cs="Arial"/>
-                <w:i/>
-                <w:color w:val="434343"/>
-              </w:rPr>
-              <w:t>Nov 2015</w:t>
+              <w:t xml:space="preserve"> • San Antonio, TX • May 2013 – Nov 2015</w:t>
             </w:r>
           </w:p>
           <w:p>
@@ -2058,8 +2137,6 @@
               </w:rPr>
               <w:t xml:space="preserve">. </w:t>
             </w:r>
-            <w:bookmarkStart w:id="8" w:name="_GoBack"/>
-            <w:bookmarkEnd w:id="8"/>
           </w:p>
           <w:p>
             <w:pPr>
@@ -2251,31 +2328,7 @@
                 <w:sz w:val="16"/>
                 <w:szCs w:val="16"/>
               </w:rPr>
-              <w:t>Bachelor of Computer Science</w:t>
-            </w:r>
-            <w:r>
-              <w:rPr>
-                <w:rFonts w:ascii="Arial" w:eastAsia="Arial" w:hAnsi="Arial" w:cs="Arial"/>
-                <w:sz w:val="16"/>
-                <w:szCs w:val="16"/>
-              </w:rPr>
-              <w:t xml:space="preserve"> </w:t>
-            </w:r>
-            <w:r>
-              <w:rPr>
-                <w:rFonts w:ascii="Arial" w:eastAsia="Arial" w:hAnsi="Arial" w:cs="Arial"/>
-                <w:sz w:val="16"/>
-                <w:szCs w:val="16"/>
-              </w:rPr>
-              <w:t>–</w:t>
-            </w:r>
-            <w:r>
-              <w:rPr>
-                <w:rFonts w:ascii="Arial" w:eastAsia="Arial" w:hAnsi="Arial" w:cs="Arial"/>
-                <w:sz w:val="16"/>
-                <w:szCs w:val="16"/>
-              </w:rPr>
-              <w:t xml:space="preserve"> </w:t>
+              <w:t xml:space="preserve">Bachelor of Computer Science – </w:t>
             </w:r>
             <w:r>
               <w:rPr>
@@ -2292,7 +2345,34 @@
                 <w:sz w:val="16"/>
                 <w:szCs w:val="16"/>
               </w:rPr>
-              <w:t xml:space="preserve"> – </w:t>
+              <w:t xml:space="preserve"> – 2013</w:t>
+            </w:r>
+          </w:p>
+          <w:p>
+            <w:pPr>
+              <w:pStyle w:val="Heading2"/>
+              <w:rPr>
+                <w:rFonts w:ascii="Arial" w:eastAsia="Arial" w:hAnsi="Arial" w:cs="Arial"/>
+                <w:sz w:val="18"/>
+                <w:szCs w:val="18"/>
+              </w:rPr>
+            </w:pPr>
+            <w:r>
+              <w:rPr>
+                <w:rFonts w:ascii="Arial" w:eastAsia="Arial" w:hAnsi="Arial" w:cs="Arial"/>
+                <w:b/>
+                <w:sz w:val="18"/>
+                <w:szCs w:val="18"/>
+              </w:rPr>
+              <w:t>University of Phoenix</w:t>
+            </w:r>
+            <w:r>
+              <w:rPr>
+                <w:rFonts w:ascii="Arial" w:eastAsia="Arial" w:hAnsi="Arial" w:cs="Arial"/>
+                <w:sz w:val="18"/>
+                <w:szCs w:val="18"/>
+              </w:rPr>
+              <w:br/>
             </w:r>
             <w:r>
               <w:rPr>
@@ -2300,43 +2380,7 @@
                 <w:sz w:val="16"/>
                 <w:szCs w:val="16"/>
               </w:rPr>
-              <w:t>2013</w:t>
-            </w:r>
-          </w:p>
-          <w:p>
-            <w:pPr>
-              <w:pStyle w:val="Heading2"/>
-              <w:rPr>
-                <w:rFonts w:ascii="Arial" w:eastAsia="Arial" w:hAnsi="Arial" w:cs="Arial"/>
-                <w:sz w:val="18"/>
-                <w:szCs w:val="18"/>
-              </w:rPr>
-            </w:pPr>
-            <w:r>
-              <w:rPr>
-                <w:rFonts w:ascii="Arial" w:eastAsia="Arial" w:hAnsi="Arial" w:cs="Arial"/>
-                <w:b/>
-                <w:sz w:val="18"/>
-                <w:szCs w:val="18"/>
-              </w:rPr>
-              <w:t xml:space="preserve">University of </w:t>
-            </w:r>
-            <w:r>
-              <w:rPr>
-                <w:rFonts w:ascii="Arial" w:eastAsia="Arial" w:hAnsi="Arial" w:cs="Arial"/>
-                <w:b/>
-                <w:sz w:val="18"/>
-                <w:szCs w:val="18"/>
-              </w:rPr>
-              <w:t>Phoenix</w:t>
-            </w:r>
-            <w:r>
-              <w:rPr>
-                <w:rFonts w:ascii="Arial" w:eastAsia="Arial" w:hAnsi="Arial" w:cs="Arial"/>
-                <w:sz w:val="18"/>
-                <w:szCs w:val="18"/>
-              </w:rPr>
-              <w:br/>
+              <w:t xml:space="preserve">Bachelor of </w:t>
             </w:r>
             <w:r>
               <w:rPr>
@@ -2344,7 +2388,7 @@
                 <w:sz w:val="16"/>
                 <w:szCs w:val="16"/>
               </w:rPr>
-              <w:t xml:space="preserve">Bachelor of </w:t>
+              <w:t xml:space="preserve">Science, </w:t>
             </w:r>
             <w:r>
               <w:rPr>
@@ -2352,31 +2396,7 @@
                 <w:sz w:val="16"/>
                 <w:szCs w:val="16"/>
               </w:rPr>
-              <w:t xml:space="preserve">Science, </w:t>
-            </w:r>
-            <w:r>
-              <w:rPr>
-                <w:rFonts w:ascii="Arial" w:eastAsia="Arial" w:hAnsi="Arial" w:cs="Arial"/>
-                <w:sz w:val="16"/>
-                <w:szCs w:val="16"/>
-              </w:rPr>
-              <w:t xml:space="preserve">Business </w:t>
-            </w:r>
-            <w:r>
-              <w:rPr>
-                <w:rFonts w:ascii="Arial" w:eastAsia="Arial" w:hAnsi="Arial" w:cs="Arial"/>
-                <w:sz w:val="16"/>
-                <w:szCs w:val="16"/>
-              </w:rPr>
-              <w:t xml:space="preserve">– </w:t>
-            </w:r>
-            <w:r>
-              <w:rPr>
-                <w:rFonts w:ascii="Arial" w:eastAsia="Arial" w:hAnsi="Arial" w:cs="Arial"/>
-                <w:sz w:val="16"/>
-                <w:szCs w:val="16"/>
-              </w:rPr>
-              <w:t>2010</w:t>
+              <w:t>Business – 2010</w:t>
             </w:r>
           </w:p>
         </w:tc>
@@ -3409,6 +3429,17 @@
       <w:szCs w:val="18"/>
     </w:rPr>
   </w:style>
+  <w:style w:type="paragraph" w:styleId="ListParagraph">
+    <w:name w:val="List Paragraph"/>
+    <w:basedOn w:val="Normal"/>
+    <w:uiPriority w:val="34"/>
+    <w:qFormat/>
+    <w:rsid w:val="00B842BA"/>
+    <w:pPr>
+      <w:ind w:left="720"/>
+      <w:contextualSpacing/>
+    </w:pPr>
+  </w:style>
 </w:styles>
 </file>
 

</xml_diff>

<commit_message>
added .gitignore and typo on resume
</commit_message>
<xml_diff>
--- a/assets/files/David-Tunnell-Resume-2021.docx
+++ b/assets/files/David-Tunnell-Resume-2021.docx
@@ -1035,6 +1035,18 @@
                 <w:sz w:val="18"/>
                 <w:szCs w:val="18"/>
               </w:rPr>
+              <w:t>,</w:t>
+            </w:r>
+            <w:bookmarkStart w:id="4" w:name="_GoBack"/>
+            <w:bookmarkEnd w:id="4"/>
+            <w:r>
+              <w:rPr>
+                <w:rFonts w:ascii="Arial" w:eastAsia="Arial" w:hAnsi="Arial" w:cs="Arial"/>
+                <w:b/>
+                <w:color w:val="434343"/>
+                <w:sz w:val="18"/>
+                <w:szCs w:val="18"/>
+              </w:rPr>
               <w:t xml:space="preserve"> </w:t>
             </w:r>
             <w:r>
@@ -1458,16 +1470,7 @@
                 <w:sz w:val="18"/>
                 <w:szCs w:val="18"/>
               </w:rPr>
-              <w:t>. Enjoys being challenged and engaged with projects that require me to work outside my comfort zone and knowledge set, especially while collaborating with a team.</w:t>
-            </w:r>
-            <w:bookmarkStart w:id="4" w:name="_GoBack"/>
-            <w:bookmarkEnd w:id="4"/>
-            <w:r>
-              <w:rPr>
-                <w:sz w:val="18"/>
-                <w:szCs w:val="18"/>
-              </w:rPr>
-              <w:t xml:space="preserve"> </w:t>
+              <w:t xml:space="preserve">. Enjoys being challenged and engaged with projects that require me to work outside my comfort zone and knowledge set, especially while collaborating with a team. </w:t>
             </w:r>
           </w:p>
           <w:tbl>

</xml_diff>